<commit_message>
updated the mySQL workflow
</commit_message>
<xml_diff>
--- a/graduate_research/workflow_documentation/mysql_workflow.docx
+++ b/graduate_research/workflow_documentation/mysql_workflow.docx
@@ -439,39 +439,7 @@
           <w:sz w:val="24"/>
           <w:szCs w:val="24"/>
         </w:rPr>
-        <w:t xml:space="preserve">All sensor serial numbers need to be entered prior to any </w:t>
-      </w:r>
-      <w:r>
-        <w:rPr>
-          <w:rFonts w:ascii="Arial" w:hAnsi="Arial" w:cs="Arial"/>
-          <w:sz w:val="24"/>
-          <w:szCs w:val="24"/>
-        </w:rPr>
-        <w:t xml:space="preserve">“check-in” </w:t>
-      </w:r>
-      <w:r>
-        <w:rPr>
-          <w:rFonts w:ascii="Arial" w:hAnsi="Arial" w:cs="Arial"/>
-          <w:sz w:val="24"/>
-          <w:szCs w:val="24"/>
-        </w:rPr>
-        <w:t>or</w:t>
-      </w:r>
-      <w:r>
-        <w:rPr>
-          <w:rFonts w:ascii="Arial" w:hAnsi="Arial" w:cs="Arial"/>
-          <w:sz w:val="24"/>
-          <w:szCs w:val="24"/>
-        </w:rPr>
-        <w:t xml:space="preserve"> “check-out”</w:t>
-      </w:r>
-      <w:r>
-        <w:rPr>
-          <w:rFonts w:ascii="Arial" w:hAnsi="Arial" w:cs="Arial"/>
-          <w:sz w:val="24"/>
-          <w:szCs w:val="24"/>
-        </w:rPr>
-        <w:t xml:space="preserve"> procedure. </w:t>
+        <w:t xml:space="preserve">All sensor serial numbers need to be entered prior to any “check-in” or “check-out” procedure. </w:t>
       </w:r>
       <w:r>
         <w:rPr>
@@ -766,7 +734,16 @@
           <w:sz w:val="24"/>
           <w:szCs w:val="24"/>
         </w:rPr>
-        <w:t>Import Steps:</w:t>
+        <w:t>Continuous Data I</w:t>
+      </w:r>
+      <w:r>
+        <w:rPr>
+          <w:rFonts w:ascii="Arial" w:hAnsi="Arial" w:cs="Arial"/>
+          <w:b/>
+          <w:sz w:val="24"/>
+          <w:szCs w:val="24"/>
+        </w:rPr>
+        <w:t>mport Steps:</w:t>
       </w:r>
     </w:p>
     <w:p>
@@ -817,12 +794,21 @@
           <w:sz w:val="24"/>
           <w:szCs w:val="24"/>
         </w:rPr>
-        <w:t>1. Verify all files are complete and correct in the `</w:t>
+        <w:t>1. Verify all files a</w:t>
+      </w:r>
+      <w:r>
+        <w:rPr>
+          <w:rFonts w:ascii="Arial" w:hAnsi="Arial" w:cs="Arial"/>
+          <w:sz w:val="24"/>
+          <w:szCs w:val="24"/>
+        </w:rPr>
+        <w:t xml:space="preserve">re complete and correct in the </w:t>
       </w:r>
       <w:proofErr w:type="spellStart"/>
       <w:r>
         <w:rPr>
           <w:rFonts w:ascii="Arial" w:hAnsi="Arial" w:cs="Arial"/>
+          <w:b/>
           <w:sz w:val="24"/>
           <w:szCs w:val="24"/>
         </w:rPr>
@@ -835,7 +821,7 @@
           <w:sz w:val="24"/>
           <w:szCs w:val="24"/>
         </w:rPr>
-        <w:t xml:space="preserve">` folder. </w:t>
+        <w:t xml:space="preserve"> folder. </w:t>
       </w:r>
     </w:p>
     <w:p>
@@ -1490,45 +1476,638 @@
           <w:szCs w:val="24"/>
         </w:rPr>
       </w:pPr>
-    </w:p>
-    <w:p>
-      <w:pPr>
-        <w:rPr>
-          <w:rFonts w:ascii="Arial" w:hAnsi="Arial" w:cs="Arial"/>
-          <w:sz w:val="24"/>
-          <w:szCs w:val="24"/>
-        </w:rPr>
-      </w:pPr>
-    </w:p>
-    <w:p>
-      <w:pPr>
-        <w:rPr>
-          <w:rFonts w:ascii="Arial" w:hAnsi="Arial" w:cs="Arial"/>
-          <w:sz w:val="24"/>
-          <w:szCs w:val="24"/>
-        </w:rPr>
-      </w:pPr>
-    </w:p>
-    <w:p>
-      <w:pPr>
-        <w:rPr>
-          <w:rFonts w:ascii="Arial" w:hAnsi="Arial" w:cs="Arial"/>
-          <w:sz w:val="24"/>
-          <w:szCs w:val="24"/>
-        </w:rPr>
-      </w:pPr>
-    </w:p>
-    <w:p>
-      <w:pPr>
-        <w:rPr>
-          <w:rFonts w:ascii="Arial" w:hAnsi="Arial" w:cs="Arial"/>
-          <w:sz w:val="24"/>
-          <w:szCs w:val="24"/>
-        </w:rPr>
-      </w:pPr>
-      <w:r>
-        <w:rPr>
-          <w:rFonts w:ascii="Arial" w:hAnsi="Arial" w:cs="Arial"/>
+      <w:r>
+        <w:rPr>
+          <w:rFonts w:ascii="Arial" w:hAnsi="Arial" w:cs="Arial"/>
+          <w:sz w:val="24"/>
+          <w:szCs w:val="24"/>
+        </w:rPr>
+        <w:t xml:space="preserve">5. Double check the python import file that will appear after the import completion, in the </w:t>
+      </w:r>
+      <w:proofErr w:type="spellStart"/>
+      <w:r>
+        <w:rPr>
+          <w:rFonts w:ascii="Arial" w:hAnsi="Arial" w:cs="Arial"/>
+          <w:b/>
+          <w:sz w:val="24"/>
+          <w:szCs w:val="24"/>
+        </w:rPr>
+        <w:t>new_data</w:t>
+      </w:r>
+      <w:proofErr w:type="spellEnd"/>
+      <w:r>
+        <w:rPr>
+          <w:rFonts w:ascii="Arial" w:hAnsi="Arial" w:cs="Arial"/>
+          <w:sz w:val="24"/>
+          <w:szCs w:val="24"/>
+        </w:rPr>
+        <w:t xml:space="preserve"> folder. </w:t>
+      </w:r>
+    </w:p>
+    <w:p>
+      <w:pPr>
+        <w:rPr>
+          <w:rFonts w:ascii="Arial" w:hAnsi="Arial" w:cs="Arial"/>
+          <w:sz w:val="24"/>
+          <w:szCs w:val="24"/>
+        </w:rPr>
+      </w:pPr>
+    </w:p>
+    <w:p>
+      <w:pPr>
+        <w:rPr>
+          <w:rFonts w:ascii="Arial" w:hAnsi="Arial" w:cs="Arial"/>
+          <w:sz w:val="24"/>
+          <w:szCs w:val="24"/>
+        </w:rPr>
+      </w:pPr>
+      <w:r>
+        <w:rPr>
+          <w:rFonts w:ascii="Arial" w:hAnsi="Arial" w:cs="Arial"/>
+          <w:noProof/>
+          <w:sz w:val="24"/>
+          <w:szCs w:val="24"/>
+        </w:rPr>
+        <w:lastRenderedPageBreak/>
+        <w:drawing>
+          <wp:anchor distT="0" distB="0" distL="114300" distR="114300" simplePos="0" relativeHeight="251663360" behindDoc="0" locked="0" layoutInCell="1" allowOverlap="1">
+            <wp:simplePos x="0" y="0"/>
+            <wp:positionH relativeFrom="column">
+              <wp:posOffset>0</wp:posOffset>
+            </wp:positionH>
+            <wp:positionV relativeFrom="paragraph">
+              <wp:posOffset>200025</wp:posOffset>
+            </wp:positionV>
+            <wp:extent cx="5581650" cy="3363302"/>
+            <wp:effectExtent l="0" t="0" r="0" b="8890"/>
+            <wp:wrapTopAndBottom/>
+            <wp:docPr id="2" name="Picture 2"/>
+            <wp:cNvGraphicFramePr>
+              <a:graphicFrameLocks xmlns:a="http://schemas.openxmlformats.org/drawingml/2006/main" noChangeAspect="1"/>
+            </wp:cNvGraphicFramePr>
+            <a:graphic xmlns:a="http://schemas.openxmlformats.org/drawingml/2006/main">
+              <a:graphicData uri="http://schemas.openxmlformats.org/drawingml/2006/picture">
+                <pic:pic xmlns:pic="http://schemas.openxmlformats.org/drawingml/2006/picture">
+                  <pic:nvPicPr>
+                    <pic:cNvPr id="0" name="Picture 1"/>
+                    <pic:cNvPicPr>
+                      <a:picLocks noChangeAspect="1" noChangeArrowheads="1"/>
+                    </pic:cNvPicPr>
+                  </pic:nvPicPr>
+                  <pic:blipFill>
+                    <a:blip r:embed="rId10" cstate="print">
+                      <a:extLst>
+                        <a:ext uri="{28A0092B-C50C-407E-A947-70E740481C1C}">
+                          <a14:useLocalDpi xmlns:a14="http://schemas.microsoft.com/office/drawing/2010/main" val="0"/>
+                        </a:ext>
+                      </a:extLst>
+                    </a:blip>
+                    <a:srcRect/>
+                    <a:stretch>
+                      <a:fillRect/>
+                    </a:stretch>
+                  </pic:blipFill>
+                  <pic:spPr bwMode="auto">
+                    <a:xfrm>
+                      <a:off x="0" y="0"/>
+                      <a:ext cx="5581650" cy="3363302"/>
+                    </a:xfrm>
+                    <a:prstGeom prst="rect">
+                      <a:avLst/>
+                    </a:prstGeom>
+                    <a:noFill/>
+                    <a:ln>
+                      <a:noFill/>
+                    </a:ln>
+                  </pic:spPr>
+                </pic:pic>
+              </a:graphicData>
+            </a:graphic>
+          </wp:anchor>
+        </w:drawing>
+      </w:r>
+      <w:r>
+        <w:rPr>
+          <w:rFonts w:ascii="Arial" w:hAnsi="Arial" w:cs="Arial"/>
+          <w:sz w:val="24"/>
+          <w:szCs w:val="24"/>
+        </w:rPr>
+        <w:t>Look for warnings or errors. Some examples are below:</w:t>
+      </w:r>
+    </w:p>
+    <w:p>
+      <w:pPr>
+        <w:rPr>
+          <w:rFonts w:ascii="Arial" w:hAnsi="Arial" w:cs="Arial"/>
+          <w:sz w:val="24"/>
+          <w:szCs w:val="24"/>
+        </w:rPr>
+      </w:pPr>
+      <w:r>
+        <w:rPr>
+          <w:rFonts w:ascii="Arial" w:hAnsi="Arial" w:cs="Arial"/>
+          <w:sz w:val="24"/>
+          <w:szCs w:val="24"/>
+        </w:rPr>
+        <w:t>Screen shot- This screen shot displays that a sensor</w:t>
+      </w:r>
+      <w:r>
+        <w:rPr>
+          <w:rFonts w:ascii="Arial" w:hAnsi="Arial" w:cs="Arial"/>
+          <w:sz w:val="24"/>
+          <w:szCs w:val="24"/>
+        </w:rPr>
+        <w:t xml:space="preserve"> ID</w:t>
+      </w:r>
+      <w:r>
+        <w:rPr>
+          <w:rFonts w:ascii="Arial" w:hAnsi="Arial" w:cs="Arial"/>
+          <w:sz w:val="24"/>
+          <w:szCs w:val="24"/>
+        </w:rPr>
+        <w:t xml:space="preserve"> was not properly allocated to a site. </w:t>
+      </w:r>
+      <w:r>
+        <w:rPr>
+          <w:rFonts w:ascii="Arial" w:hAnsi="Arial" w:cs="Arial"/>
+          <w:sz w:val="24"/>
+          <w:szCs w:val="24"/>
+        </w:rPr>
+        <w:t xml:space="preserve">Each sensor will have its own sensor _id that is numerical. Double check the MySQL tables: </w:t>
+      </w:r>
+      <w:proofErr w:type="spellStart"/>
+      <w:r>
+        <w:rPr>
+          <w:rFonts w:ascii="Arial" w:hAnsi="Arial" w:cs="Arial"/>
+          <w:b/>
+          <w:sz w:val="24"/>
+          <w:szCs w:val="24"/>
+        </w:rPr>
+        <w:t>lcroyster_sensnor</w:t>
+      </w:r>
+      <w:proofErr w:type="spellEnd"/>
+      <w:r>
+        <w:rPr>
+          <w:rFonts w:ascii="Arial" w:hAnsi="Arial" w:cs="Arial"/>
+          <w:sz w:val="24"/>
+          <w:szCs w:val="24"/>
+        </w:rPr>
+        <w:t xml:space="preserve"> and </w:t>
+      </w:r>
+      <w:proofErr w:type="spellStart"/>
+      <w:r>
+        <w:rPr>
+          <w:rFonts w:ascii="Arial" w:hAnsi="Arial" w:cs="Arial"/>
+          <w:b/>
+          <w:sz w:val="24"/>
+          <w:szCs w:val="24"/>
+        </w:rPr>
+        <w:t>lcroyster_sensordeploy</w:t>
+      </w:r>
+      <w:proofErr w:type="spellEnd"/>
+      <w:r>
+        <w:rPr>
+          <w:rFonts w:ascii="Arial" w:hAnsi="Arial" w:cs="Arial"/>
+          <w:sz w:val="24"/>
+          <w:szCs w:val="24"/>
+        </w:rPr>
+        <w:t>.</w:t>
+      </w:r>
+    </w:p>
+    <w:p>
+      <w:pPr>
+        <w:rPr>
+          <w:rFonts w:ascii="Arial" w:hAnsi="Arial" w:cs="Arial"/>
+          <w:sz w:val="24"/>
+          <w:szCs w:val="24"/>
+        </w:rPr>
+      </w:pPr>
+    </w:p>
+    <w:p>
+      <w:pPr>
+        <w:rPr>
+          <w:rFonts w:ascii="Arial" w:hAnsi="Arial" w:cs="Arial"/>
+          <w:sz w:val="24"/>
+          <w:szCs w:val="24"/>
+        </w:rPr>
+      </w:pPr>
+      <w:r>
+        <w:rPr>
+          <w:rFonts w:ascii="Arial" w:hAnsi="Arial" w:cs="Arial"/>
+          <w:noProof/>
+          <w:sz w:val="24"/>
+          <w:szCs w:val="24"/>
+        </w:rPr>
+        <w:drawing>
+          <wp:inline distT="0" distB="0" distL="0" distR="0" wp14:anchorId="7938E08A" wp14:editId="160B0EDD">
+            <wp:extent cx="5286375" cy="3134549"/>
+            <wp:effectExtent l="0" t="0" r="0" b="8890"/>
+            <wp:docPr id="3" name="Picture 3"/>
+            <wp:cNvGraphicFramePr>
+              <a:graphicFrameLocks xmlns:a="http://schemas.openxmlformats.org/drawingml/2006/main" noChangeAspect="1"/>
+            </wp:cNvGraphicFramePr>
+            <a:graphic xmlns:a="http://schemas.openxmlformats.org/drawingml/2006/main">
+              <a:graphicData uri="http://schemas.openxmlformats.org/drawingml/2006/picture">
+                <pic:pic xmlns:pic="http://schemas.openxmlformats.org/drawingml/2006/picture">
+                  <pic:nvPicPr>
+                    <pic:cNvPr id="0" name="Picture 2"/>
+                    <pic:cNvPicPr>
+                      <a:picLocks noChangeAspect="1" noChangeArrowheads="1"/>
+                    </pic:cNvPicPr>
+                  </pic:nvPicPr>
+                  <pic:blipFill>
+                    <a:blip r:embed="rId11" cstate="print">
+                      <a:extLst>
+                        <a:ext uri="{28A0092B-C50C-407E-A947-70E740481C1C}">
+                          <a14:useLocalDpi xmlns:a14="http://schemas.microsoft.com/office/drawing/2010/main" val="0"/>
+                        </a:ext>
+                      </a:extLst>
+                    </a:blip>
+                    <a:srcRect/>
+                    <a:stretch>
+                      <a:fillRect/>
+                    </a:stretch>
+                  </pic:blipFill>
+                  <pic:spPr bwMode="auto">
+                    <a:xfrm>
+                      <a:off x="0" y="0"/>
+                      <a:ext cx="5301242" cy="3143365"/>
+                    </a:xfrm>
+                    <a:prstGeom prst="rect">
+                      <a:avLst/>
+                    </a:prstGeom>
+                    <a:noFill/>
+                    <a:ln>
+                      <a:noFill/>
+                    </a:ln>
+                  </pic:spPr>
+                </pic:pic>
+              </a:graphicData>
+            </a:graphic>
+          </wp:inline>
+        </w:drawing>
+      </w:r>
+    </w:p>
+    <w:p>
+      <w:pPr>
+        <w:rPr>
+          <w:rFonts w:ascii="Arial" w:hAnsi="Arial" w:cs="Arial"/>
+          <w:sz w:val="24"/>
+          <w:szCs w:val="24"/>
+        </w:rPr>
+      </w:pPr>
+      <w:r>
+        <w:rPr>
+          <w:rFonts w:ascii="Arial" w:hAnsi="Arial" w:cs="Arial"/>
+          <w:sz w:val="24"/>
+          <w:szCs w:val="24"/>
+        </w:rPr>
+        <w:lastRenderedPageBreak/>
+        <w:t xml:space="preserve">Screen shot- The WARNING in this import </w:t>
+      </w:r>
+      <w:r>
+        <w:rPr>
+          <w:rFonts w:ascii="Arial" w:hAnsi="Arial" w:cs="Arial"/>
+          <w:sz w:val="24"/>
+          <w:szCs w:val="24"/>
+        </w:rPr>
+        <w:t xml:space="preserve">log </w:t>
+      </w:r>
+      <w:r>
+        <w:rPr>
+          <w:rFonts w:ascii="Arial" w:hAnsi="Arial" w:cs="Arial"/>
+          <w:sz w:val="24"/>
+          <w:szCs w:val="24"/>
+        </w:rPr>
+        <w:t>might arise if the data file has been incorrectly name</w:t>
+      </w:r>
+      <w:r>
+        <w:rPr>
+          <w:rFonts w:ascii="Arial" w:hAnsi="Arial" w:cs="Arial"/>
+          <w:sz w:val="24"/>
+          <w:szCs w:val="24"/>
+        </w:rPr>
+        <w:t>, if the file has also been imported, if the file has no observations,</w:t>
+      </w:r>
+      <w:r>
+        <w:rPr>
+          <w:rFonts w:ascii="Arial" w:hAnsi="Arial" w:cs="Arial"/>
+          <w:sz w:val="24"/>
+          <w:szCs w:val="24"/>
+        </w:rPr>
+        <w:t xml:space="preserve"> or</w:t>
+      </w:r>
+      <w:r>
+        <w:rPr>
+          <w:rFonts w:ascii="Arial" w:hAnsi="Arial" w:cs="Arial"/>
+          <w:sz w:val="24"/>
+          <w:szCs w:val="24"/>
+        </w:rPr>
+        <w:t xml:space="preserve"> </w:t>
+      </w:r>
+      <w:r>
+        <w:rPr>
+          <w:rFonts w:ascii="Arial" w:hAnsi="Arial" w:cs="Arial"/>
+          <w:sz w:val="24"/>
+          <w:szCs w:val="24"/>
+        </w:rPr>
+        <w:t xml:space="preserve">if the sensor for the file is not added into the MySQL </w:t>
+      </w:r>
+      <w:proofErr w:type="spellStart"/>
+      <w:r>
+        <w:rPr>
+          <w:rFonts w:ascii="Arial" w:hAnsi="Arial" w:cs="Arial"/>
+          <w:b/>
+          <w:sz w:val="24"/>
+          <w:szCs w:val="24"/>
+        </w:rPr>
+        <w:t>lcroyster_sensor</w:t>
+      </w:r>
+      <w:proofErr w:type="spellEnd"/>
+      <w:r>
+        <w:rPr>
+          <w:rFonts w:ascii="Arial" w:hAnsi="Arial" w:cs="Arial"/>
+          <w:sz w:val="24"/>
+          <w:szCs w:val="24"/>
+        </w:rPr>
+        <w:t xml:space="preserve"> table.</w:t>
+      </w:r>
+    </w:p>
+    <w:p>
+      <w:pPr>
+        <w:rPr>
+          <w:rFonts w:ascii="Arial" w:hAnsi="Arial" w:cs="Arial"/>
+          <w:sz w:val="24"/>
+          <w:szCs w:val="24"/>
+        </w:rPr>
+      </w:pPr>
+      <w:r>
+        <w:rPr>
+          <w:rFonts w:ascii="Arial" w:hAnsi="Arial" w:cs="Arial"/>
+          <w:sz w:val="24"/>
+          <w:szCs w:val="24"/>
+        </w:rPr>
+        <w:t xml:space="preserve">Check the import </w:t>
+      </w:r>
+      <w:r>
+        <w:rPr>
+          <w:rFonts w:ascii="Arial" w:hAnsi="Arial" w:cs="Arial"/>
+          <w:sz w:val="24"/>
+          <w:szCs w:val="24"/>
+        </w:rPr>
+        <w:t>log file</w:t>
+      </w:r>
+      <w:r>
+        <w:rPr>
+          <w:rFonts w:ascii="Arial" w:hAnsi="Arial" w:cs="Arial"/>
+          <w:sz w:val="24"/>
+          <w:szCs w:val="24"/>
+        </w:rPr>
+        <w:t xml:space="preserve"> for additional information about the import.</w:t>
+      </w:r>
+    </w:p>
+    <w:p>
+      <w:pPr>
+        <w:rPr>
+          <w:rFonts w:ascii="Arial" w:hAnsi="Arial" w:cs="Arial"/>
+          <w:sz w:val="24"/>
+          <w:szCs w:val="24"/>
+        </w:rPr>
+      </w:pPr>
+      <w:r>
+        <w:rPr>
+          <w:rFonts w:ascii="Arial" w:hAnsi="Arial" w:cs="Arial"/>
+          <w:noProof/>
+          <w:sz w:val="24"/>
+          <w:szCs w:val="24"/>
+        </w:rPr>
+        <w:drawing>
+          <wp:anchor distT="0" distB="0" distL="114300" distR="114300" simplePos="0" relativeHeight="251664384" behindDoc="0" locked="0" layoutInCell="1" allowOverlap="1">
+            <wp:simplePos x="0" y="0"/>
+            <wp:positionH relativeFrom="column">
+              <wp:posOffset>0</wp:posOffset>
+            </wp:positionH>
+            <wp:positionV relativeFrom="paragraph">
+              <wp:posOffset>116840</wp:posOffset>
+            </wp:positionV>
+            <wp:extent cx="4962525" cy="3363595"/>
+            <wp:effectExtent l="0" t="0" r="9525" b="8255"/>
+            <wp:wrapSquare wrapText="bothSides"/>
+            <wp:docPr id="4" name="Picture 4"/>
+            <wp:cNvGraphicFramePr>
+              <a:graphicFrameLocks xmlns:a="http://schemas.openxmlformats.org/drawingml/2006/main" noChangeAspect="1"/>
+            </wp:cNvGraphicFramePr>
+            <a:graphic xmlns:a="http://schemas.openxmlformats.org/drawingml/2006/main">
+              <a:graphicData uri="http://schemas.openxmlformats.org/drawingml/2006/picture">
+                <pic:pic xmlns:pic="http://schemas.openxmlformats.org/drawingml/2006/picture">
+                  <pic:nvPicPr>
+                    <pic:cNvPr id="0" name="Picture 3"/>
+                    <pic:cNvPicPr>
+                      <a:picLocks noChangeAspect="1" noChangeArrowheads="1"/>
+                    </pic:cNvPicPr>
+                  </pic:nvPicPr>
+                  <pic:blipFill>
+                    <a:blip r:embed="rId12" cstate="print">
+                      <a:extLst>
+                        <a:ext uri="{28A0092B-C50C-407E-A947-70E740481C1C}">
+                          <a14:useLocalDpi xmlns:a14="http://schemas.microsoft.com/office/drawing/2010/main" val="0"/>
+                        </a:ext>
+                      </a:extLst>
+                    </a:blip>
+                    <a:srcRect/>
+                    <a:stretch>
+                      <a:fillRect/>
+                    </a:stretch>
+                  </pic:blipFill>
+                  <pic:spPr bwMode="auto">
+                    <a:xfrm>
+                      <a:off x="0" y="0"/>
+                      <a:ext cx="4962525" cy="3363595"/>
+                    </a:xfrm>
+                    <a:prstGeom prst="rect">
+                      <a:avLst/>
+                    </a:prstGeom>
+                    <a:noFill/>
+                    <a:ln>
+                      <a:noFill/>
+                    </a:ln>
+                  </pic:spPr>
+                </pic:pic>
+              </a:graphicData>
+            </a:graphic>
+            <wp14:sizeRelH relativeFrom="margin">
+              <wp14:pctWidth>0</wp14:pctWidth>
+            </wp14:sizeRelH>
+            <wp14:sizeRelV relativeFrom="margin">
+              <wp14:pctHeight>0</wp14:pctHeight>
+            </wp14:sizeRelV>
+          </wp:anchor>
+        </w:drawing>
+      </w:r>
+    </w:p>
+    <w:p>
+      <w:pPr>
+        <w:rPr>
+          <w:rFonts w:ascii="Arial" w:hAnsi="Arial" w:cs="Arial"/>
+          <w:sz w:val="24"/>
+          <w:szCs w:val="24"/>
+        </w:rPr>
+      </w:pPr>
+    </w:p>
+    <w:p>
+      <w:pPr>
+        <w:rPr>
+          <w:rFonts w:ascii="Arial" w:hAnsi="Arial" w:cs="Arial"/>
+          <w:sz w:val="24"/>
+          <w:szCs w:val="24"/>
+        </w:rPr>
+      </w:pPr>
+    </w:p>
+    <w:p>
+      <w:pPr>
+        <w:rPr>
+          <w:rFonts w:ascii="Arial" w:hAnsi="Arial" w:cs="Arial"/>
+          <w:sz w:val="24"/>
+          <w:szCs w:val="24"/>
+        </w:rPr>
+      </w:pPr>
+    </w:p>
+    <w:p>
+      <w:pPr>
+        <w:rPr>
+          <w:rFonts w:ascii="Arial" w:hAnsi="Arial" w:cs="Arial"/>
+          <w:sz w:val="24"/>
+          <w:szCs w:val="24"/>
+        </w:rPr>
+      </w:pPr>
+    </w:p>
+    <w:p>
+      <w:pPr>
+        <w:rPr>
+          <w:rFonts w:ascii="Arial" w:hAnsi="Arial" w:cs="Arial"/>
+          <w:sz w:val="24"/>
+          <w:szCs w:val="24"/>
+        </w:rPr>
+      </w:pPr>
+    </w:p>
+    <w:p>
+      <w:pPr>
+        <w:rPr>
+          <w:rFonts w:ascii="Arial" w:hAnsi="Arial" w:cs="Arial"/>
+          <w:sz w:val="24"/>
+          <w:szCs w:val="24"/>
+        </w:rPr>
+      </w:pPr>
+    </w:p>
+    <w:p>
+      <w:pPr>
+        <w:rPr>
+          <w:rFonts w:ascii="Arial" w:hAnsi="Arial" w:cs="Arial"/>
+          <w:sz w:val="24"/>
+          <w:szCs w:val="24"/>
+        </w:rPr>
+      </w:pPr>
+    </w:p>
+    <w:p>
+      <w:pPr>
+        <w:rPr>
+          <w:rFonts w:ascii="Arial" w:hAnsi="Arial" w:cs="Arial"/>
+          <w:sz w:val="24"/>
+          <w:szCs w:val="24"/>
+        </w:rPr>
+      </w:pPr>
+    </w:p>
+    <w:p>
+      <w:pPr>
+        <w:rPr>
+          <w:rFonts w:ascii="Arial" w:hAnsi="Arial" w:cs="Arial"/>
+          <w:sz w:val="24"/>
+          <w:szCs w:val="24"/>
+        </w:rPr>
+      </w:pPr>
+    </w:p>
+    <w:p>
+      <w:pPr>
+        <w:rPr>
+          <w:rFonts w:ascii="Arial" w:hAnsi="Arial" w:cs="Arial"/>
+          <w:sz w:val="24"/>
+          <w:szCs w:val="24"/>
+        </w:rPr>
+      </w:pPr>
+    </w:p>
+    <w:p>
+      <w:pPr>
+        <w:rPr>
+          <w:rFonts w:ascii="Arial" w:hAnsi="Arial" w:cs="Arial"/>
+          <w:sz w:val="24"/>
+          <w:szCs w:val="24"/>
+        </w:rPr>
+      </w:pPr>
+    </w:p>
+    <w:p>
+      <w:pPr>
+        <w:rPr>
+          <w:rFonts w:ascii="Arial" w:hAnsi="Arial" w:cs="Arial"/>
+          <w:sz w:val="24"/>
+          <w:szCs w:val="24"/>
+        </w:rPr>
+      </w:pPr>
+    </w:p>
+    <w:p>
+      <w:pPr>
+        <w:rPr>
+          <w:rFonts w:ascii="Arial" w:hAnsi="Arial" w:cs="Arial"/>
+          <w:sz w:val="24"/>
+          <w:szCs w:val="24"/>
+        </w:rPr>
+      </w:pPr>
+      <w:r>
+        <w:rPr>
+          <w:rFonts w:ascii="Arial" w:hAnsi="Arial" w:cs="Arial"/>
+          <w:sz w:val="24"/>
+          <w:szCs w:val="24"/>
+        </w:rPr>
+        <w:t xml:space="preserve">Screen shot- </w:t>
+      </w:r>
+      <w:r>
+        <w:rPr>
+          <w:rFonts w:ascii="Arial" w:hAnsi="Arial" w:cs="Arial"/>
+          <w:sz w:val="24"/>
+          <w:szCs w:val="24"/>
+        </w:rPr>
+        <w:t>Double check with your service log to make sure all of the observations are imported. This information can</w:t>
+      </w:r>
+      <w:r>
+        <w:rPr>
+          <w:rFonts w:ascii="Arial" w:hAnsi="Arial" w:cs="Arial"/>
+          <w:sz w:val="24"/>
+          <w:szCs w:val="24"/>
+        </w:rPr>
+        <w:t xml:space="preserve"> be found at the end of the import log. </w:t>
+      </w:r>
+    </w:p>
+    <w:p>
+      <w:pPr>
+        <w:rPr>
+          <w:rFonts w:ascii="Arial" w:hAnsi="Arial" w:cs="Arial"/>
+          <w:sz w:val="24"/>
+          <w:szCs w:val="24"/>
+        </w:rPr>
+      </w:pPr>
+    </w:p>
+    <w:p>
+      <w:pPr>
+        <w:rPr>
+          <w:rFonts w:ascii="Arial" w:hAnsi="Arial" w:cs="Arial"/>
+          <w:b/>
+          <w:sz w:val="24"/>
+          <w:szCs w:val="24"/>
+        </w:rPr>
+      </w:pPr>
+      <w:r>
+        <w:rPr>
+          <w:rFonts w:ascii="Arial" w:hAnsi="Arial" w:cs="Arial"/>
+          <w:b/>
           <w:sz w:val="24"/>
           <w:szCs w:val="24"/>
         </w:rPr>
@@ -1543,222 +2122,981 @@
           <w:szCs w:val="24"/>
         </w:rPr>
       </w:pPr>
-    </w:p>
-    <w:p>
-      <w:pPr>
-        <w:rPr>
-          <w:rFonts w:ascii="Arial" w:hAnsi="Arial" w:cs="Arial"/>
-          <w:sz w:val="24"/>
-          <w:szCs w:val="24"/>
-        </w:rPr>
-      </w:pPr>
-    </w:p>
-    <w:p>
-      <w:pPr>
-        <w:rPr>
-          <w:rFonts w:ascii="Arial" w:hAnsi="Arial" w:cs="Arial"/>
-          <w:sz w:val="24"/>
-          <w:szCs w:val="24"/>
-        </w:rPr>
-      </w:pPr>
-    </w:p>
-    <w:p>
-      <w:pPr>
-        <w:rPr>
-          <w:rFonts w:ascii="Arial" w:hAnsi="Arial" w:cs="Arial"/>
-          <w:sz w:val="24"/>
-          <w:szCs w:val="24"/>
-        </w:rPr>
-      </w:pPr>
-    </w:p>
-    <w:p>
-      <w:pPr>
-        <w:rPr>
-          <w:rFonts w:ascii="Arial" w:hAnsi="Arial" w:cs="Arial"/>
-          <w:sz w:val="24"/>
-          <w:szCs w:val="24"/>
-        </w:rPr>
-      </w:pPr>
-    </w:p>
-    <w:p>
-      <w:pPr>
-        <w:rPr>
-          <w:rFonts w:ascii="Arial" w:hAnsi="Arial" w:cs="Arial"/>
-          <w:sz w:val="24"/>
-          <w:szCs w:val="24"/>
-        </w:rPr>
-      </w:pPr>
-    </w:p>
-    <w:p>
-      <w:pPr>
-        <w:rPr>
-          <w:rFonts w:ascii="Arial" w:hAnsi="Arial" w:cs="Arial"/>
-          <w:sz w:val="24"/>
-          <w:szCs w:val="24"/>
-        </w:rPr>
-      </w:pPr>
-    </w:p>
-    <w:p>
-      <w:pPr>
-        <w:rPr>
-          <w:rFonts w:ascii="Arial" w:hAnsi="Arial" w:cs="Arial"/>
-          <w:sz w:val="24"/>
-          <w:szCs w:val="24"/>
-        </w:rPr>
-      </w:pPr>
-    </w:p>
-    <w:p>
-      <w:pPr>
-        <w:rPr>
-          <w:rFonts w:ascii="Arial" w:hAnsi="Arial" w:cs="Arial"/>
-          <w:sz w:val="24"/>
-          <w:szCs w:val="24"/>
-        </w:rPr>
-      </w:pPr>
-    </w:p>
-    <w:p>
-      <w:pPr>
-        <w:rPr>
-          <w:rFonts w:ascii="Arial" w:hAnsi="Arial" w:cs="Arial"/>
-          <w:sz w:val="24"/>
-          <w:szCs w:val="24"/>
-        </w:rPr>
-      </w:pPr>
-    </w:p>
-    <w:p>
-      <w:pPr>
-        <w:rPr>
-          <w:rFonts w:ascii="Arial" w:hAnsi="Arial" w:cs="Arial"/>
-          <w:sz w:val="24"/>
-          <w:szCs w:val="24"/>
-        </w:rPr>
-      </w:pPr>
-    </w:p>
-    <w:p>
-      <w:pPr>
-        <w:rPr>
-          <w:rFonts w:ascii="Arial" w:hAnsi="Arial" w:cs="Arial"/>
-          <w:sz w:val="24"/>
-          <w:szCs w:val="24"/>
-        </w:rPr>
-      </w:pPr>
-    </w:p>
-    <w:p>
-      <w:pPr>
-        <w:rPr>
-          <w:rFonts w:ascii="Arial" w:hAnsi="Arial" w:cs="Arial"/>
-          <w:sz w:val="24"/>
-          <w:szCs w:val="24"/>
-        </w:rPr>
-      </w:pPr>
-    </w:p>
-    <w:p>
-      <w:pPr>
-        <w:rPr>
-          <w:rFonts w:ascii="Arial" w:hAnsi="Arial" w:cs="Arial"/>
-          <w:sz w:val="24"/>
-          <w:szCs w:val="24"/>
-        </w:rPr>
-      </w:pPr>
-    </w:p>
-    <w:p>
-      <w:pPr>
-        <w:rPr>
-          <w:rFonts w:ascii="Arial" w:hAnsi="Arial" w:cs="Arial"/>
-          <w:sz w:val="24"/>
-          <w:szCs w:val="24"/>
-        </w:rPr>
-      </w:pPr>
-    </w:p>
-    <w:p>
-      <w:pPr>
-        <w:rPr>
-          <w:rFonts w:ascii="Arial" w:hAnsi="Arial" w:cs="Arial"/>
-          <w:sz w:val="24"/>
-          <w:szCs w:val="24"/>
-        </w:rPr>
-      </w:pPr>
-    </w:p>
-    <w:p>
-      <w:pPr>
-        <w:rPr>
-          <w:rFonts w:ascii="Arial" w:hAnsi="Arial" w:cs="Arial"/>
-          <w:sz w:val="24"/>
-          <w:szCs w:val="24"/>
-        </w:rPr>
-      </w:pPr>
-    </w:p>
-    <w:p>
-      <w:pPr>
-        <w:rPr>
-          <w:rFonts w:ascii="Arial" w:hAnsi="Arial" w:cs="Arial"/>
-          <w:sz w:val="24"/>
-          <w:szCs w:val="24"/>
-        </w:rPr>
-      </w:pPr>
-    </w:p>
-    <w:p>
-      <w:pPr>
-        <w:rPr>
-          <w:rFonts w:ascii="Arial" w:hAnsi="Arial" w:cs="Arial"/>
-          <w:sz w:val="24"/>
-          <w:szCs w:val="24"/>
-        </w:rPr>
-      </w:pPr>
-    </w:p>
-    <w:p>
-      <w:pPr>
-        <w:rPr>
-          <w:rFonts w:ascii="Arial" w:hAnsi="Arial" w:cs="Arial"/>
-          <w:sz w:val="24"/>
-          <w:szCs w:val="24"/>
-        </w:rPr>
-      </w:pPr>
-    </w:p>
-    <w:p>
-      <w:pPr>
-        <w:rPr>
-          <w:rFonts w:ascii="Arial" w:hAnsi="Arial" w:cs="Arial"/>
-          <w:sz w:val="24"/>
-          <w:szCs w:val="24"/>
-        </w:rPr>
-      </w:pPr>
-    </w:p>
-    <w:p>
-      <w:pPr>
-        <w:rPr>
-          <w:rFonts w:ascii="Arial" w:hAnsi="Arial" w:cs="Arial"/>
-          <w:sz w:val="24"/>
-          <w:szCs w:val="24"/>
-        </w:rPr>
-      </w:pPr>
-    </w:p>
-    <w:p>
-      <w:pPr>
-        <w:rPr>
-          <w:rFonts w:ascii="Arial" w:hAnsi="Arial" w:cs="Arial"/>
-          <w:sz w:val="24"/>
-          <w:szCs w:val="24"/>
-        </w:rPr>
-      </w:pPr>
-    </w:p>
-    <w:p>
-      <w:pPr>
-        <w:rPr>
-          <w:rFonts w:ascii="Arial" w:hAnsi="Arial" w:cs="Arial"/>
-          <w:sz w:val="24"/>
-          <w:szCs w:val="24"/>
-        </w:rPr>
-      </w:pPr>
-    </w:p>
-    <w:p>
-      <w:pPr>
-        <w:rPr>
-          <w:rFonts w:ascii="Arial" w:hAnsi="Arial" w:cs="Arial"/>
-          <w:sz w:val="24"/>
-          <w:szCs w:val="24"/>
-        </w:rPr>
-      </w:pPr>
+      <w:r>
+        <w:rPr>
+          <w:rFonts w:ascii="Arial" w:hAnsi="Arial" w:cs="Arial"/>
+          <w:sz w:val="24"/>
+          <w:szCs w:val="24"/>
+        </w:rPr>
+        <w:t xml:space="preserve">There are two </w:t>
+      </w:r>
+      <w:r>
+        <w:rPr>
+          <w:rFonts w:ascii="Arial" w:hAnsi="Arial" w:cs="Arial"/>
+          <w:sz w:val="24"/>
+          <w:szCs w:val="24"/>
+        </w:rPr>
+        <w:t xml:space="preserve">types of discrete data, </w:t>
+      </w:r>
+      <w:proofErr w:type="spellStart"/>
+      <w:r>
+        <w:rPr>
+          <w:rFonts w:ascii="Arial" w:hAnsi="Arial" w:cs="Arial"/>
+          <w:sz w:val="24"/>
+          <w:szCs w:val="24"/>
+        </w:rPr>
+        <w:t>Lakewatch</w:t>
+      </w:r>
+      <w:proofErr w:type="spellEnd"/>
+      <w:r>
+        <w:rPr>
+          <w:rFonts w:ascii="Arial" w:hAnsi="Arial" w:cs="Arial"/>
+          <w:sz w:val="24"/>
+          <w:szCs w:val="24"/>
+        </w:rPr>
+        <w:t xml:space="preserve">, and YSI measurements. </w:t>
+      </w:r>
+      <w:proofErr w:type="spellStart"/>
+      <w:r>
+        <w:rPr>
+          <w:rFonts w:ascii="Arial" w:hAnsi="Arial" w:cs="Arial"/>
+          <w:sz w:val="24"/>
+          <w:szCs w:val="24"/>
+        </w:rPr>
+        <w:t>Lakewatch</w:t>
+      </w:r>
+      <w:proofErr w:type="spellEnd"/>
+      <w:r>
+        <w:rPr>
+          <w:rFonts w:ascii="Arial" w:hAnsi="Arial" w:cs="Arial"/>
+          <w:sz w:val="24"/>
+          <w:szCs w:val="24"/>
+        </w:rPr>
+        <w:t xml:space="preserve"> measurements usually are processed and updated about every 3 months. YSI, on the other </w:t>
+      </w:r>
+      <w:r>
+        <w:rPr>
+          <w:rFonts w:ascii="Arial" w:hAnsi="Arial" w:cs="Arial"/>
+          <w:sz w:val="24"/>
+          <w:szCs w:val="24"/>
+        </w:rPr>
+        <w:t xml:space="preserve">hand, are collected on every </w:t>
+      </w:r>
+      <w:r>
+        <w:rPr>
+          <w:rFonts w:ascii="Arial" w:hAnsi="Arial" w:cs="Arial"/>
+          <w:sz w:val="24"/>
+          <w:szCs w:val="24"/>
+        </w:rPr>
+        <w:t>water quality service trip.</w:t>
+      </w:r>
+      <w:r>
+        <w:rPr>
+          <w:rFonts w:ascii="Arial" w:hAnsi="Arial" w:cs="Arial"/>
+          <w:sz w:val="24"/>
+          <w:szCs w:val="24"/>
+        </w:rPr>
+        <w:t xml:space="preserve"> YSI measurements need to be manually entered into the MySQL database. </w:t>
+      </w:r>
+    </w:p>
+    <w:p>
+      <w:pPr>
+        <w:rPr>
+          <w:rFonts w:ascii="Arial" w:hAnsi="Arial" w:cs="Arial"/>
+          <w:sz w:val="24"/>
+          <w:szCs w:val="24"/>
+        </w:rPr>
+      </w:pPr>
+    </w:p>
+    <w:p>
+      <w:pPr>
+        <w:rPr>
+          <w:rFonts w:ascii="Arial" w:hAnsi="Arial" w:cs="Arial"/>
+          <w:sz w:val="24"/>
+          <w:szCs w:val="24"/>
+        </w:rPr>
+      </w:pPr>
+      <w:r>
+        <w:rPr>
+          <w:rFonts w:ascii="Arial" w:hAnsi="Arial" w:cs="Arial"/>
+          <w:sz w:val="24"/>
+          <w:szCs w:val="24"/>
+        </w:rPr>
+        <w:t xml:space="preserve">1. </w:t>
+      </w:r>
+      <w:r>
+        <w:rPr>
+          <w:rFonts w:ascii="Arial" w:hAnsi="Arial" w:cs="Arial"/>
+          <w:sz w:val="24"/>
+          <w:szCs w:val="24"/>
+        </w:rPr>
+        <w:t xml:space="preserve">The table to enter </w:t>
+      </w:r>
+      <w:r>
+        <w:rPr>
+          <w:rFonts w:ascii="Arial" w:hAnsi="Arial" w:cs="Arial"/>
+          <w:sz w:val="24"/>
+          <w:szCs w:val="24"/>
+        </w:rPr>
+        <w:t>the</w:t>
+      </w:r>
+      <w:r>
+        <w:rPr>
+          <w:rFonts w:ascii="Arial" w:hAnsi="Arial" w:cs="Arial"/>
+          <w:sz w:val="24"/>
+          <w:szCs w:val="24"/>
+        </w:rPr>
+        <w:t xml:space="preserve"> discrete measurements is the MySQL </w:t>
+      </w:r>
+      <w:proofErr w:type="spellStart"/>
+      <w:r>
+        <w:rPr>
+          <w:rFonts w:ascii="Arial" w:hAnsi="Arial" w:cs="Arial"/>
+          <w:b/>
+          <w:sz w:val="24"/>
+          <w:szCs w:val="24"/>
+        </w:rPr>
+        <w:t>l</w:t>
+      </w:r>
+      <w:r>
+        <w:rPr>
+          <w:rFonts w:ascii="Arial" w:hAnsi="Arial" w:cs="Arial"/>
+          <w:b/>
+          <w:sz w:val="24"/>
+          <w:szCs w:val="24"/>
+        </w:rPr>
+        <w:t>croyster_waterobservation</w:t>
+      </w:r>
+      <w:proofErr w:type="spellEnd"/>
+      <w:r>
+        <w:rPr>
+          <w:rFonts w:ascii="Arial" w:hAnsi="Arial" w:cs="Arial"/>
+          <w:sz w:val="24"/>
+          <w:szCs w:val="24"/>
+        </w:rPr>
+        <w:t xml:space="preserve"> table. This table will have far fewer observations than the </w:t>
+      </w:r>
+      <w:proofErr w:type="spellStart"/>
+      <w:r>
+        <w:rPr>
+          <w:rFonts w:ascii="Arial" w:hAnsi="Arial" w:cs="Arial"/>
+          <w:b/>
+          <w:sz w:val="24"/>
+          <w:szCs w:val="24"/>
+        </w:rPr>
+        <w:t>l</w:t>
+      </w:r>
+      <w:r>
+        <w:rPr>
+          <w:rFonts w:ascii="Arial" w:hAnsi="Arial" w:cs="Arial"/>
+          <w:b/>
+          <w:sz w:val="24"/>
+          <w:szCs w:val="24"/>
+        </w:rPr>
+        <w:t>croyster_buoy</w:t>
+      </w:r>
+      <w:r>
+        <w:rPr>
+          <w:rFonts w:ascii="Arial" w:hAnsi="Arial" w:cs="Arial"/>
+          <w:b/>
+          <w:sz w:val="24"/>
+          <w:szCs w:val="24"/>
+        </w:rPr>
+        <w:t>observation</w:t>
+      </w:r>
+      <w:proofErr w:type="spellEnd"/>
+      <w:r>
+        <w:rPr>
+          <w:rFonts w:ascii="Arial" w:hAnsi="Arial" w:cs="Arial"/>
+          <w:b/>
+          <w:sz w:val="24"/>
+          <w:szCs w:val="24"/>
+        </w:rPr>
+        <w:t xml:space="preserve"> </w:t>
+      </w:r>
+      <w:r>
+        <w:rPr>
+          <w:rFonts w:ascii="Arial" w:hAnsi="Arial" w:cs="Arial"/>
+          <w:sz w:val="24"/>
+          <w:szCs w:val="24"/>
+        </w:rPr>
+        <w:t xml:space="preserve">table. </w:t>
+      </w:r>
+    </w:p>
+    <w:p>
+      <w:pPr>
+        <w:rPr>
+          <w:rFonts w:ascii="Arial" w:hAnsi="Arial" w:cs="Arial"/>
+          <w:sz w:val="24"/>
+          <w:szCs w:val="24"/>
+        </w:rPr>
+      </w:pPr>
+    </w:p>
+    <w:p>
+      <w:pPr>
+        <w:rPr>
+          <w:rFonts w:ascii="Arial" w:hAnsi="Arial" w:cs="Arial"/>
+          <w:sz w:val="24"/>
+          <w:szCs w:val="24"/>
+        </w:rPr>
+      </w:pPr>
+      <w:r>
+        <w:rPr>
+          <w:rFonts w:ascii="Arial" w:hAnsi="Arial" w:cs="Arial"/>
+          <w:sz w:val="24"/>
+          <w:szCs w:val="24"/>
+        </w:rPr>
+        <w:lastRenderedPageBreak/>
+        <w:t xml:space="preserve">2. Enter in the information according to the fields specified. With every few </w:t>
+      </w:r>
+      <w:r>
+        <w:rPr>
+          <w:rFonts w:ascii="Arial" w:hAnsi="Arial" w:cs="Arial"/>
+          <w:sz w:val="24"/>
+          <w:szCs w:val="24"/>
+        </w:rPr>
+        <w:t>cells that are completed, click the Apply button</w:t>
+      </w:r>
+      <w:r>
+        <w:rPr>
+          <w:rFonts w:ascii="Arial" w:hAnsi="Arial" w:cs="Arial"/>
+          <w:sz w:val="24"/>
+          <w:szCs w:val="24"/>
+        </w:rPr>
+        <w:t xml:space="preserve"> (button right)</w:t>
+      </w:r>
+      <w:r>
+        <w:rPr>
+          <w:rFonts w:ascii="Arial" w:hAnsi="Arial" w:cs="Arial"/>
+          <w:sz w:val="24"/>
+          <w:szCs w:val="24"/>
+        </w:rPr>
+        <w:t xml:space="preserve">. If you don’t frequently save with the Apply button, you might incorrectly type in the wrong fields and MySQL will not allow you to save. In the </w:t>
+      </w:r>
+      <w:proofErr w:type="spellStart"/>
+      <w:r>
+        <w:rPr>
+          <w:rFonts w:ascii="Arial" w:hAnsi="Arial" w:cs="Arial"/>
+          <w:sz w:val="24"/>
+          <w:szCs w:val="24"/>
+        </w:rPr>
+        <w:t>sensor_id</w:t>
+      </w:r>
+      <w:proofErr w:type="spellEnd"/>
+      <w:r>
+        <w:rPr>
+          <w:rFonts w:ascii="Arial" w:hAnsi="Arial" w:cs="Arial"/>
+          <w:sz w:val="24"/>
+          <w:szCs w:val="24"/>
+        </w:rPr>
+        <w:t xml:space="preserve"> column:</w:t>
+      </w:r>
+    </w:p>
+    <w:p>
+      <w:pPr>
+        <w:rPr>
+          <w:rFonts w:ascii="Arial" w:hAnsi="Arial" w:cs="Arial"/>
+          <w:sz w:val="24"/>
+          <w:szCs w:val="24"/>
+        </w:rPr>
+      </w:pPr>
+    </w:p>
+    <w:p>
+      <w:pPr>
+        <w:rPr>
+          <w:rFonts w:ascii="Arial" w:hAnsi="Arial" w:cs="Arial"/>
+          <w:sz w:val="24"/>
+          <w:szCs w:val="24"/>
+        </w:rPr>
+      </w:pPr>
+      <w:r>
+        <w:rPr>
+          <w:rFonts w:ascii="Arial" w:hAnsi="Arial" w:cs="Arial"/>
+          <w:sz w:val="24"/>
+          <w:szCs w:val="24"/>
+        </w:rPr>
+        <w:t>5= YSI</w:t>
+      </w:r>
+    </w:p>
+    <w:p>
+      <w:pPr>
+        <w:rPr>
+          <w:rFonts w:ascii="Arial" w:hAnsi="Arial" w:cs="Arial"/>
+          <w:sz w:val="24"/>
+          <w:szCs w:val="24"/>
+        </w:rPr>
+      </w:pPr>
+      <w:r>
+        <w:rPr>
+          <w:rFonts w:ascii="Arial" w:hAnsi="Arial" w:cs="Arial"/>
+          <w:sz w:val="24"/>
+          <w:szCs w:val="24"/>
+        </w:rPr>
+        <w:t xml:space="preserve">4= </w:t>
+      </w:r>
+      <w:proofErr w:type="spellStart"/>
+      <w:r>
+        <w:rPr>
+          <w:rFonts w:ascii="Arial" w:hAnsi="Arial" w:cs="Arial"/>
+          <w:sz w:val="24"/>
+          <w:szCs w:val="24"/>
+        </w:rPr>
+        <w:t>Lakewatch</w:t>
+      </w:r>
+      <w:proofErr w:type="spellEnd"/>
+    </w:p>
+    <w:p>
+      <w:pPr>
+        <w:rPr>
+          <w:rFonts w:ascii="Arial" w:hAnsi="Arial" w:cs="Arial"/>
+          <w:sz w:val="24"/>
+          <w:szCs w:val="24"/>
+        </w:rPr>
+      </w:pPr>
+    </w:p>
+    <w:p>
+      <w:pPr>
+        <w:rPr>
+          <w:rFonts w:ascii="Arial" w:hAnsi="Arial" w:cs="Arial"/>
+          <w:sz w:val="24"/>
+          <w:szCs w:val="24"/>
+        </w:rPr>
+      </w:pPr>
+      <w:r>
+        <w:rPr>
+          <w:rFonts w:ascii="Arial" w:hAnsi="Arial" w:cs="Arial"/>
+          <w:sz w:val="24"/>
+          <w:szCs w:val="24"/>
+        </w:rPr>
+        <w:t xml:space="preserve">The </w:t>
+      </w:r>
+      <w:proofErr w:type="spellStart"/>
+      <w:r>
+        <w:rPr>
+          <w:rFonts w:ascii="Arial" w:hAnsi="Arial" w:cs="Arial"/>
+          <w:b/>
+          <w:sz w:val="24"/>
+          <w:szCs w:val="24"/>
+        </w:rPr>
+        <w:t>lcroyster_sensortype</w:t>
+      </w:r>
+      <w:proofErr w:type="spellEnd"/>
+      <w:r>
+        <w:rPr>
+          <w:rFonts w:ascii="Arial" w:hAnsi="Arial" w:cs="Arial"/>
+          <w:b/>
+          <w:sz w:val="24"/>
+          <w:szCs w:val="24"/>
+        </w:rPr>
+        <w:t xml:space="preserve"> </w:t>
+      </w:r>
+      <w:r>
+        <w:rPr>
+          <w:rFonts w:ascii="Arial" w:hAnsi="Arial" w:cs="Arial"/>
+          <w:sz w:val="24"/>
+          <w:szCs w:val="24"/>
+        </w:rPr>
+        <w:t>table displays a</w:t>
+      </w:r>
+      <w:r>
+        <w:rPr>
+          <w:rFonts w:ascii="Arial" w:hAnsi="Arial" w:cs="Arial"/>
+          <w:sz w:val="24"/>
+          <w:szCs w:val="24"/>
+        </w:rPr>
+        <w:t xml:space="preserve">ll of the sensor types including YSI and </w:t>
+      </w:r>
+      <w:proofErr w:type="spellStart"/>
+      <w:r>
+        <w:rPr>
+          <w:rFonts w:ascii="Arial" w:hAnsi="Arial" w:cs="Arial"/>
+          <w:sz w:val="24"/>
+          <w:szCs w:val="24"/>
+        </w:rPr>
+        <w:t>Lakewatch</w:t>
+      </w:r>
+      <w:proofErr w:type="spellEnd"/>
+      <w:r>
+        <w:rPr>
+          <w:rFonts w:ascii="Arial" w:hAnsi="Arial" w:cs="Arial"/>
+          <w:sz w:val="24"/>
+          <w:szCs w:val="24"/>
+        </w:rPr>
+        <w:t xml:space="preserve">. </w:t>
+      </w:r>
+    </w:p>
+    <w:p>
+      <w:pPr>
+        <w:rPr>
+          <w:rFonts w:ascii="Arial" w:hAnsi="Arial" w:cs="Arial"/>
+          <w:sz w:val="24"/>
+          <w:szCs w:val="24"/>
+        </w:rPr>
+      </w:pPr>
+      <w:r>
+        <w:rPr>
+          <w:rFonts w:ascii="Arial" w:hAnsi="Arial" w:cs="Arial"/>
+          <w:sz w:val="24"/>
+          <w:szCs w:val="24"/>
+        </w:rPr>
+        <w:t xml:space="preserve">The time of the YSI and </w:t>
+      </w:r>
+      <w:proofErr w:type="spellStart"/>
+      <w:r>
+        <w:rPr>
+          <w:rFonts w:ascii="Arial" w:hAnsi="Arial" w:cs="Arial"/>
+          <w:sz w:val="24"/>
+          <w:szCs w:val="24"/>
+        </w:rPr>
+        <w:t>Lakewatch</w:t>
+      </w:r>
+      <w:proofErr w:type="spellEnd"/>
+      <w:r>
+        <w:rPr>
+          <w:rFonts w:ascii="Arial" w:hAnsi="Arial" w:cs="Arial"/>
+          <w:sz w:val="24"/>
+          <w:szCs w:val="24"/>
+        </w:rPr>
+        <w:t xml:space="preserve"> to be entered in the column </w:t>
+      </w:r>
+      <w:proofErr w:type="spellStart"/>
+      <w:r>
+        <w:rPr>
+          <w:rFonts w:ascii="Arial" w:hAnsi="Arial" w:cs="Arial"/>
+          <w:b/>
+          <w:sz w:val="24"/>
+          <w:szCs w:val="24"/>
+        </w:rPr>
+        <w:t>observation_datetime</w:t>
+      </w:r>
+      <w:proofErr w:type="spellEnd"/>
+      <w:r>
+        <w:rPr>
+          <w:rFonts w:ascii="Arial" w:hAnsi="Arial" w:cs="Arial"/>
+          <w:b/>
+          <w:sz w:val="24"/>
+          <w:szCs w:val="24"/>
+        </w:rPr>
+        <w:t xml:space="preserve"> </w:t>
+      </w:r>
+      <w:r>
+        <w:rPr>
+          <w:rFonts w:ascii="Arial" w:hAnsi="Arial" w:cs="Arial"/>
+          <w:sz w:val="24"/>
+          <w:szCs w:val="24"/>
+        </w:rPr>
+        <w:t xml:space="preserve">is the time in the water quality service data sheet. Double check that all of the dates and times are entered in the following format. </w:t>
+      </w:r>
+    </w:p>
+    <w:p>
+      <w:pPr>
+        <w:rPr>
+          <w:rFonts w:ascii="Arial" w:hAnsi="Arial" w:cs="Arial"/>
+          <w:sz w:val="24"/>
+          <w:szCs w:val="24"/>
+        </w:rPr>
+      </w:pPr>
+      <w:r>
+        <w:rPr>
+          <w:rFonts w:ascii="Arial" w:hAnsi="Arial" w:cs="Arial"/>
+          <w:sz w:val="24"/>
+          <w:szCs w:val="24"/>
+        </w:rPr>
+        <w:t>YYYY-MM-DD HH:MM</w:t>
+      </w:r>
+      <w:proofErr w:type="gramStart"/>
+      <w:r>
+        <w:rPr>
+          <w:rFonts w:ascii="Arial" w:hAnsi="Arial" w:cs="Arial"/>
+          <w:sz w:val="24"/>
+          <w:szCs w:val="24"/>
+        </w:rPr>
+        <w:t>:SS.000000</w:t>
+      </w:r>
+      <w:proofErr w:type="gramEnd"/>
+    </w:p>
+    <w:p>
+      <w:pPr>
+        <w:rPr>
+          <w:rFonts w:ascii="Arial" w:hAnsi="Arial" w:cs="Arial"/>
+          <w:sz w:val="24"/>
+          <w:szCs w:val="24"/>
+        </w:rPr>
+      </w:pPr>
+      <w:r>
+        <w:rPr>
+          <w:rFonts w:ascii="Arial" w:hAnsi="Arial" w:cs="Arial"/>
+          <w:sz w:val="24"/>
+          <w:szCs w:val="24"/>
+        </w:rPr>
+        <w:t>Note: There is no completion report when all of the observations are entered. There is also no way for a user to revert back to a previous MySQL.</w:t>
+      </w:r>
+    </w:p>
+    <w:p>
+      <w:pPr>
+        <w:rPr>
+          <w:rFonts w:ascii="Arial" w:hAnsi="Arial" w:cs="Arial"/>
+          <w:sz w:val="24"/>
+          <w:szCs w:val="24"/>
+        </w:rPr>
+      </w:pPr>
+      <w:r>
+        <w:rPr>
+          <w:rFonts w:ascii="Arial" w:hAnsi="Arial" w:cs="Arial"/>
+          <w:sz w:val="24"/>
+          <w:szCs w:val="24"/>
+        </w:rPr>
+        <w:t xml:space="preserve">To revert back to a </w:t>
+      </w:r>
+      <w:proofErr w:type="gramStart"/>
+      <w:r>
+        <w:rPr>
+          <w:rFonts w:ascii="Arial" w:hAnsi="Arial" w:cs="Arial"/>
+          <w:sz w:val="24"/>
+          <w:szCs w:val="24"/>
+        </w:rPr>
+        <w:t>previous’ s</w:t>
+      </w:r>
+      <w:proofErr w:type="gramEnd"/>
+      <w:r>
+        <w:rPr>
+          <w:rFonts w:ascii="Arial" w:hAnsi="Arial" w:cs="Arial"/>
+          <w:sz w:val="24"/>
+          <w:szCs w:val="24"/>
+        </w:rPr>
+        <w:t xml:space="preserve"> day MySQL, contact the UF IT help desk:</w:t>
+      </w:r>
+    </w:p>
+    <w:p>
+      <w:pPr>
+        <w:rPr>
+          <w:rFonts w:ascii="Arial" w:hAnsi="Arial" w:cs="Arial"/>
+          <w:sz w:val="24"/>
+          <w:szCs w:val="24"/>
+        </w:rPr>
+      </w:pPr>
+      <w:r>
+        <w:rPr>
+          <w:rFonts w:ascii="Arial" w:hAnsi="Arial" w:cs="Arial"/>
+          <w:sz w:val="24"/>
+          <w:szCs w:val="24"/>
+        </w:rPr>
+        <w:t>Help Desk support is available in person (check their hours here) and 24/7 via phone (352-392-HELP/4357) and email (helpdesk@ufl.edu)</w:t>
+      </w:r>
+      <w:r>
+        <w:rPr>
+          <w:rFonts w:ascii="Arial" w:hAnsi="Arial" w:cs="Arial"/>
+          <w:sz w:val="24"/>
+          <w:szCs w:val="24"/>
+        </w:rPr>
+        <w:t>,</w:t>
+      </w:r>
+      <w:r>
+        <w:t xml:space="preserve"> </w:t>
+      </w:r>
+      <w:hyperlink r:id="rId13" w:history="1">
+        <w:r>
+          <w:rPr>
+            <w:rStyle w:val="Hyperlink"/>
+            <w:rFonts w:ascii="Arial" w:hAnsi="Arial" w:cs="Arial"/>
+            <w:sz w:val="24"/>
+            <w:szCs w:val="24"/>
+          </w:rPr>
+          <w:t>http://helpdesk.ufl.edu/</w:t>
+        </w:r>
+      </w:hyperlink>
+      <w:r>
+        <w:rPr>
+          <w:rFonts w:ascii="Arial" w:hAnsi="Arial" w:cs="Arial"/>
+          <w:sz w:val="24"/>
+          <w:szCs w:val="24"/>
+        </w:rPr>
+        <w:t xml:space="preserve">. </w:t>
+      </w:r>
+    </w:p>
+    <w:p>
+      <w:pPr>
+        <w:rPr>
+          <w:rFonts w:ascii="Arial" w:hAnsi="Arial" w:cs="Arial"/>
+          <w:sz w:val="24"/>
+          <w:szCs w:val="24"/>
+        </w:rPr>
+      </w:pPr>
+    </w:p>
+    <w:p>
+      <w:pPr>
+        <w:rPr>
+          <w:rFonts w:ascii="Arial" w:hAnsi="Arial" w:cs="Arial"/>
+          <w:sz w:val="24"/>
+          <w:szCs w:val="24"/>
+        </w:rPr>
+      </w:pPr>
+    </w:p>
+    <w:p>
+      <w:pPr>
+        <w:rPr>
+          <w:rFonts w:ascii="Arial" w:hAnsi="Arial" w:cs="Arial"/>
+          <w:sz w:val="24"/>
+          <w:szCs w:val="24"/>
+        </w:rPr>
+      </w:pPr>
+    </w:p>
+    <w:p>
+      <w:pPr>
+        <w:rPr>
+          <w:rFonts w:ascii="Arial" w:hAnsi="Arial" w:cs="Arial"/>
+          <w:sz w:val="24"/>
+          <w:szCs w:val="24"/>
+        </w:rPr>
+      </w:pPr>
+    </w:p>
+    <w:p>
+      <w:pPr>
+        <w:rPr>
+          <w:rFonts w:ascii="Arial" w:hAnsi="Arial" w:cs="Arial"/>
+          <w:sz w:val="24"/>
+          <w:szCs w:val="24"/>
+        </w:rPr>
+      </w:pPr>
+    </w:p>
+    <w:p>
+      <w:pPr>
+        <w:rPr>
+          <w:rFonts w:ascii="Arial" w:hAnsi="Arial" w:cs="Arial"/>
+          <w:sz w:val="24"/>
+          <w:szCs w:val="24"/>
+        </w:rPr>
+      </w:pPr>
+    </w:p>
+    <w:p>
+      <w:pPr>
+        <w:rPr>
+          <w:rFonts w:ascii="Arial" w:hAnsi="Arial" w:cs="Arial"/>
+          <w:sz w:val="24"/>
+          <w:szCs w:val="24"/>
+        </w:rPr>
+      </w:pPr>
+    </w:p>
+    <w:p>
+      <w:pPr>
+        <w:rPr>
+          <w:rFonts w:ascii="Arial" w:hAnsi="Arial" w:cs="Arial"/>
+          <w:sz w:val="24"/>
+          <w:szCs w:val="24"/>
+        </w:rPr>
+      </w:pPr>
+    </w:p>
+    <w:p>
+      <w:pPr>
+        <w:rPr>
+          <w:rFonts w:ascii="Arial" w:hAnsi="Arial" w:cs="Arial"/>
+          <w:sz w:val="24"/>
+          <w:szCs w:val="24"/>
+        </w:rPr>
+      </w:pPr>
+    </w:p>
+    <w:p>
+      <w:pPr>
+        <w:rPr>
+          <w:rFonts w:ascii="Arial" w:hAnsi="Arial" w:cs="Arial"/>
+          <w:sz w:val="24"/>
+          <w:szCs w:val="24"/>
+        </w:rPr>
+      </w:pPr>
+    </w:p>
+    <w:p>
+      <w:pPr>
+        <w:rPr>
+          <w:rFonts w:ascii="Arial" w:hAnsi="Arial" w:cs="Arial"/>
+          <w:sz w:val="24"/>
+          <w:szCs w:val="24"/>
+        </w:rPr>
+      </w:pPr>
+    </w:p>
+    <w:p>
+      <w:pPr>
+        <w:rPr>
+          <w:rFonts w:ascii="Arial" w:hAnsi="Arial" w:cs="Arial"/>
+          <w:sz w:val="24"/>
+          <w:szCs w:val="24"/>
+        </w:rPr>
+      </w:pPr>
+    </w:p>
+    <w:p>
+      <w:pPr>
+        <w:rPr>
+          <w:rFonts w:ascii="Arial" w:hAnsi="Arial" w:cs="Arial"/>
+          <w:sz w:val="24"/>
+          <w:szCs w:val="24"/>
+        </w:rPr>
+      </w:pPr>
+      <w:r>
+        <w:rPr>
+          <w:rFonts w:ascii="Arial" w:hAnsi="Arial" w:cs="Arial"/>
+          <w:sz w:val="24"/>
+          <w:szCs w:val="24"/>
+        </w:rPr>
+        <w:lastRenderedPageBreak/>
+        <w:t>Most commonly used tables:</w:t>
+      </w:r>
+    </w:p>
+    <w:p>
+      <w:pPr>
+        <w:pStyle w:val="ListParagraph"/>
+        <w:numPr>
+          <w:ilvl w:val="0"/>
+          <w:numId w:val="4"/>
+        </w:numPr>
+        <w:rPr>
+          <w:rFonts w:ascii="Arial" w:hAnsi="Arial" w:cs="Arial"/>
+          <w:sz w:val="24"/>
+          <w:szCs w:val="24"/>
+        </w:rPr>
+      </w:pPr>
+      <w:proofErr w:type="spellStart"/>
+      <w:r>
+        <w:rPr>
+          <w:rFonts w:ascii="Arial" w:hAnsi="Arial" w:cs="Arial"/>
+          <w:sz w:val="24"/>
+          <w:szCs w:val="24"/>
+        </w:rPr>
+        <w:t>lcroyster_buoyobservation</w:t>
+      </w:r>
+      <w:proofErr w:type="spellEnd"/>
+      <w:r>
+        <w:rPr>
+          <w:rFonts w:ascii="Arial" w:hAnsi="Arial" w:cs="Arial"/>
+          <w:sz w:val="24"/>
+          <w:szCs w:val="24"/>
+        </w:rPr>
+        <w:t xml:space="preserve"> – continuous sensor observations (import using python)</w:t>
+      </w:r>
+    </w:p>
+    <w:p>
+      <w:pPr>
+        <w:pStyle w:val="ListParagraph"/>
+        <w:numPr>
+          <w:ilvl w:val="0"/>
+          <w:numId w:val="4"/>
+        </w:numPr>
+        <w:rPr>
+          <w:rFonts w:ascii="Arial" w:hAnsi="Arial" w:cs="Arial"/>
+          <w:sz w:val="24"/>
+          <w:szCs w:val="24"/>
+        </w:rPr>
+      </w:pPr>
+      <w:proofErr w:type="spellStart"/>
+      <w:r>
+        <w:rPr>
+          <w:rFonts w:ascii="Arial" w:hAnsi="Arial" w:cs="Arial"/>
+          <w:sz w:val="24"/>
+          <w:szCs w:val="24"/>
+        </w:rPr>
+        <w:t>lcroyster_location</w:t>
+      </w:r>
+      <w:proofErr w:type="spellEnd"/>
+      <w:r>
+        <w:rPr>
+          <w:rFonts w:ascii="Arial" w:hAnsi="Arial" w:cs="Arial"/>
+          <w:sz w:val="24"/>
+          <w:szCs w:val="24"/>
+        </w:rPr>
+        <w:t>- the information for the physical locations of where sensors could be found</w:t>
+      </w:r>
+    </w:p>
+    <w:p>
+      <w:pPr>
+        <w:pStyle w:val="ListParagraph"/>
+        <w:numPr>
+          <w:ilvl w:val="0"/>
+          <w:numId w:val="4"/>
+        </w:numPr>
+        <w:rPr>
+          <w:rFonts w:ascii="Arial" w:hAnsi="Arial" w:cs="Arial"/>
+          <w:sz w:val="24"/>
+          <w:szCs w:val="24"/>
+        </w:rPr>
+      </w:pPr>
+      <w:proofErr w:type="spellStart"/>
+      <w:r>
+        <w:rPr>
+          <w:rFonts w:ascii="Arial" w:hAnsi="Arial" w:cs="Arial"/>
+          <w:sz w:val="24"/>
+          <w:szCs w:val="24"/>
+        </w:rPr>
+        <w:t>lcroyster_sensor</w:t>
+      </w:r>
+      <w:proofErr w:type="spellEnd"/>
+      <w:r>
+        <w:rPr>
+          <w:rFonts w:ascii="Arial" w:hAnsi="Arial" w:cs="Arial"/>
+          <w:sz w:val="24"/>
+          <w:szCs w:val="24"/>
+        </w:rPr>
+        <w:t xml:space="preserve"> – information pertaining to each sensor </w:t>
+      </w:r>
+    </w:p>
+    <w:p>
+      <w:pPr>
+        <w:pStyle w:val="ListParagraph"/>
+        <w:numPr>
+          <w:ilvl w:val="0"/>
+          <w:numId w:val="4"/>
+        </w:numPr>
+        <w:rPr>
+          <w:rFonts w:ascii="Arial" w:hAnsi="Arial" w:cs="Arial"/>
+          <w:sz w:val="24"/>
+          <w:szCs w:val="24"/>
+        </w:rPr>
+      </w:pPr>
+      <w:proofErr w:type="spellStart"/>
+      <w:r>
+        <w:rPr>
+          <w:rFonts w:ascii="Arial" w:hAnsi="Arial" w:cs="Arial"/>
+          <w:sz w:val="24"/>
+          <w:szCs w:val="24"/>
+        </w:rPr>
+        <w:t>lcroyster_sensordeploy</w:t>
+      </w:r>
+      <w:proofErr w:type="spellEnd"/>
+      <w:r>
+        <w:rPr>
+          <w:rFonts w:ascii="Arial" w:hAnsi="Arial" w:cs="Arial"/>
+          <w:sz w:val="24"/>
+          <w:szCs w:val="24"/>
+        </w:rPr>
+        <w:t xml:space="preserve"> – an account of when and where the sensors have been checked into or checked out of (needs to be review prior to python import)</w:t>
+      </w:r>
+    </w:p>
+    <w:p>
+      <w:pPr>
+        <w:pStyle w:val="ListParagraph"/>
+        <w:numPr>
+          <w:ilvl w:val="0"/>
+          <w:numId w:val="4"/>
+        </w:numPr>
+        <w:rPr>
+          <w:rFonts w:ascii="Arial" w:hAnsi="Arial" w:cs="Arial"/>
+          <w:sz w:val="24"/>
+          <w:szCs w:val="24"/>
+        </w:rPr>
+      </w:pPr>
+      <w:proofErr w:type="spellStart"/>
+      <w:r>
+        <w:rPr>
+          <w:rFonts w:ascii="Arial" w:hAnsi="Arial" w:cs="Arial"/>
+          <w:sz w:val="24"/>
+          <w:szCs w:val="24"/>
+        </w:rPr>
+        <w:t>lcroyster_sensorservice</w:t>
+      </w:r>
+      <w:proofErr w:type="spellEnd"/>
+      <w:r>
+        <w:rPr>
+          <w:rFonts w:ascii="Arial" w:hAnsi="Arial" w:cs="Arial"/>
+          <w:sz w:val="24"/>
+          <w:szCs w:val="24"/>
+        </w:rPr>
+        <w:t xml:space="preserve"> – exactly the same as the service log excel sheet</w:t>
+      </w:r>
+    </w:p>
+    <w:p>
+      <w:pPr>
+        <w:pStyle w:val="ListParagraph"/>
+        <w:numPr>
+          <w:ilvl w:val="0"/>
+          <w:numId w:val="4"/>
+        </w:numPr>
+        <w:rPr>
+          <w:rFonts w:ascii="Arial" w:hAnsi="Arial" w:cs="Arial"/>
+          <w:sz w:val="24"/>
+          <w:szCs w:val="24"/>
+        </w:rPr>
+      </w:pPr>
+      <w:proofErr w:type="spellStart"/>
+      <w:r>
+        <w:rPr>
+          <w:rFonts w:ascii="Arial" w:hAnsi="Arial" w:cs="Arial"/>
+          <w:sz w:val="24"/>
+          <w:szCs w:val="24"/>
+        </w:rPr>
+        <w:t>lcroyster_sensortype</w:t>
+      </w:r>
+      <w:proofErr w:type="spellEnd"/>
+      <w:r>
+        <w:rPr>
+          <w:rFonts w:ascii="Arial" w:hAnsi="Arial" w:cs="Arial"/>
+          <w:sz w:val="24"/>
+          <w:szCs w:val="24"/>
+        </w:rPr>
+        <w:t>- unique identifier for each sensor type</w:t>
+      </w:r>
+    </w:p>
+    <w:p>
+      <w:pPr>
+        <w:pStyle w:val="ListParagraph"/>
+        <w:numPr>
+          <w:ilvl w:val="0"/>
+          <w:numId w:val="4"/>
+        </w:numPr>
+        <w:rPr>
+          <w:rFonts w:ascii="Arial" w:hAnsi="Arial" w:cs="Arial"/>
+          <w:sz w:val="24"/>
+          <w:szCs w:val="24"/>
+        </w:rPr>
+      </w:pPr>
+      <w:proofErr w:type="spellStart"/>
+      <w:r>
+        <w:rPr>
+          <w:rFonts w:ascii="Arial" w:hAnsi="Arial" w:cs="Arial"/>
+          <w:sz w:val="24"/>
+          <w:szCs w:val="24"/>
+        </w:rPr>
+        <w:t>lcroyster_waterobservation</w:t>
+      </w:r>
+      <w:proofErr w:type="spellEnd"/>
+      <w:r>
+        <w:rPr>
+          <w:rFonts w:ascii="Arial" w:hAnsi="Arial" w:cs="Arial"/>
+          <w:sz w:val="24"/>
+          <w:szCs w:val="24"/>
+        </w:rPr>
+        <w:t xml:space="preserve"> – discrete observations (manually entered)</w:t>
+      </w:r>
+    </w:p>
+    <w:p>
+      <w:pPr>
+        <w:rPr>
+          <w:rFonts w:ascii="Arial" w:hAnsi="Arial" w:cs="Arial"/>
+          <w:sz w:val="24"/>
+          <w:szCs w:val="24"/>
+        </w:rPr>
+      </w:pPr>
+    </w:p>
+    <w:p>
+      <w:pPr>
+        <w:rPr>
+          <w:rFonts w:ascii="Arial" w:hAnsi="Arial" w:cs="Arial"/>
+          <w:sz w:val="24"/>
+          <w:szCs w:val="24"/>
+        </w:rPr>
+      </w:pPr>
+      <w:r>
+        <w:rPr>
+          <w:rFonts w:ascii="Arial" w:hAnsi="Arial" w:cs="Arial"/>
+          <w:sz w:val="24"/>
+          <w:szCs w:val="24"/>
+        </w:rPr>
+        <w:t>Each table is specifically linked to other tables through foreign keys (columns). This document will discuss which foreig</w:t>
+      </w:r>
+      <w:r>
+        <w:rPr>
+          <w:rFonts w:ascii="Arial" w:hAnsi="Arial" w:cs="Arial"/>
+          <w:sz w:val="24"/>
+          <w:szCs w:val="24"/>
+        </w:rPr>
+        <w:t xml:space="preserve">n keys are linked to other keys. </w:t>
+      </w:r>
     </w:p>
     <w:p>
       <w:pPr>
@@ -1784,6 +3122,78 @@
       <w:pPr>
         <w:rPr>
           <w:rFonts w:ascii="Arial" w:hAnsi="Arial" w:cs="Arial"/>
+          <w:sz w:val="24"/>
+          <w:szCs w:val="24"/>
+        </w:rPr>
+      </w:pPr>
+    </w:p>
+    <w:p>
+      <w:pPr>
+        <w:rPr>
+          <w:rFonts w:ascii="Arial" w:hAnsi="Arial" w:cs="Arial"/>
+          <w:sz w:val="24"/>
+          <w:szCs w:val="24"/>
+        </w:rPr>
+      </w:pPr>
+    </w:p>
+    <w:p>
+      <w:pPr>
+        <w:rPr>
+          <w:rFonts w:ascii="Arial" w:hAnsi="Arial" w:cs="Arial"/>
+          <w:sz w:val="24"/>
+          <w:szCs w:val="24"/>
+        </w:rPr>
+      </w:pPr>
+    </w:p>
+    <w:p>
+      <w:pPr>
+        <w:rPr>
+          <w:rFonts w:ascii="Arial" w:hAnsi="Arial" w:cs="Arial"/>
+          <w:sz w:val="24"/>
+          <w:szCs w:val="24"/>
+        </w:rPr>
+      </w:pPr>
+    </w:p>
+    <w:p>
+      <w:pPr>
+        <w:rPr>
+          <w:rFonts w:ascii="Arial" w:hAnsi="Arial" w:cs="Arial"/>
+          <w:sz w:val="24"/>
+          <w:szCs w:val="24"/>
+        </w:rPr>
+      </w:pPr>
+    </w:p>
+    <w:p>
+      <w:pPr>
+        <w:rPr>
+          <w:rFonts w:ascii="Arial" w:hAnsi="Arial" w:cs="Arial"/>
+          <w:sz w:val="24"/>
+          <w:szCs w:val="24"/>
+        </w:rPr>
+      </w:pPr>
+    </w:p>
+    <w:p>
+      <w:pPr>
+        <w:rPr>
+          <w:rFonts w:ascii="Arial" w:hAnsi="Arial" w:cs="Arial"/>
+          <w:sz w:val="24"/>
+          <w:szCs w:val="24"/>
+        </w:rPr>
+      </w:pPr>
+    </w:p>
+    <w:p>
+      <w:pPr>
+        <w:rPr>
+          <w:rFonts w:ascii="Arial" w:hAnsi="Arial" w:cs="Arial"/>
+          <w:sz w:val="24"/>
+          <w:szCs w:val="24"/>
+        </w:rPr>
+      </w:pPr>
+    </w:p>
+    <w:p>
+      <w:pPr>
+        <w:rPr>
+          <w:rFonts w:ascii="Arial" w:hAnsi="Arial" w:cs="Arial"/>
           <w:noProof/>
           <w:sz w:val="24"/>
           <w:szCs w:val="24"/>
@@ -1807,7 +3217,7 @@
           <w:szCs w:val="24"/>
         </w:rPr>
       </w:pPr>
-      <w:hyperlink r:id="rId10" w:history="1">
+      <w:hyperlink r:id="rId14" w:history="1">
         <w:r>
           <w:rPr>
             <w:rStyle w:val="Hyperlink"/>
@@ -1827,7 +3237,7 @@
           <w:szCs w:val="24"/>
         </w:rPr>
       </w:pPr>
-      <w:hyperlink r:id="rId11" w:history="1">
+      <w:hyperlink r:id="rId15" w:history="1">
         <w:r>
           <w:rPr>
             <w:rStyle w:val="Hyperlink"/>
@@ -1855,7 +3265,7 @@
           <w:szCs w:val="24"/>
         </w:rPr>
       </w:pPr>
-      <w:hyperlink r:id="rId12" w:history="1">
+      <w:hyperlink r:id="rId16" w:history="1">
         <w:r>
           <w:rPr>
             <w:rStyle w:val="Hyperlink"/>
@@ -2226,6 +3636,119 @@
       </w:rPr>
     </w:lvl>
   </w:abstractNum>
+  <w:abstractNum w:abstractNumId="3" w15:restartNumberingAfterBreak="0">
+    <w:nsid w:val="78854B18"/>
+    <w:multiLevelType w:val="hybridMultilevel"/>
+    <w:tmpl w:val="C988FECE"/>
+    <w:lvl w:ilvl="0" w:tplc="04090001">
+      <w:start w:val="1"/>
+      <w:numFmt w:val="bullet"/>
+      <w:lvlText w:val=""/>
+      <w:lvlJc w:val="left"/>
+      <w:pPr>
+        <w:ind w:left="720" w:hanging="360"/>
+      </w:pPr>
+      <w:rPr>
+        <w:rFonts w:ascii="Symbol" w:hAnsi="Symbol" w:hint="default"/>
+      </w:rPr>
+    </w:lvl>
+    <w:lvl w:ilvl="1" w:tplc="04090003" w:tentative="1">
+      <w:start w:val="1"/>
+      <w:numFmt w:val="bullet"/>
+      <w:lvlText w:val="o"/>
+      <w:lvlJc w:val="left"/>
+      <w:pPr>
+        <w:ind w:left="1440" w:hanging="360"/>
+      </w:pPr>
+      <w:rPr>
+        <w:rFonts w:ascii="Courier New" w:hAnsi="Courier New" w:cs="Courier New" w:hint="default"/>
+      </w:rPr>
+    </w:lvl>
+    <w:lvl w:ilvl="2" w:tplc="04090005" w:tentative="1">
+      <w:start w:val="1"/>
+      <w:numFmt w:val="bullet"/>
+      <w:lvlText w:val=""/>
+      <w:lvlJc w:val="left"/>
+      <w:pPr>
+        <w:ind w:left="2160" w:hanging="360"/>
+      </w:pPr>
+      <w:rPr>
+        <w:rFonts w:ascii="Wingdings" w:hAnsi="Wingdings" w:hint="default"/>
+      </w:rPr>
+    </w:lvl>
+    <w:lvl w:ilvl="3" w:tplc="04090001" w:tentative="1">
+      <w:start w:val="1"/>
+      <w:numFmt w:val="bullet"/>
+      <w:lvlText w:val=""/>
+      <w:lvlJc w:val="left"/>
+      <w:pPr>
+        <w:ind w:left="2880" w:hanging="360"/>
+      </w:pPr>
+      <w:rPr>
+        <w:rFonts w:ascii="Symbol" w:hAnsi="Symbol" w:hint="default"/>
+      </w:rPr>
+    </w:lvl>
+    <w:lvl w:ilvl="4" w:tplc="04090003" w:tentative="1">
+      <w:start w:val="1"/>
+      <w:numFmt w:val="bullet"/>
+      <w:lvlText w:val="o"/>
+      <w:lvlJc w:val="left"/>
+      <w:pPr>
+        <w:ind w:left="3600" w:hanging="360"/>
+      </w:pPr>
+      <w:rPr>
+        <w:rFonts w:ascii="Courier New" w:hAnsi="Courier New" w:cs="Courier New" w:hint="default"/>
+      </w:rPr>
+    </w:lvl>
+    <w:lvl w:ilvl="5" w:tplc="04090005" w:tentative="1">
+      <w:start w:val="1"/>
+      <w:numFmt w:val="bullet"/>
+      <w:lvlText w:val=""/>
+      <w:lvlJc w:val="left"/>
+      <w:pPr>
+        <w:ind w:left="4320" w:hanging="360"/>
+      </w:pPr>
+      <w:rPr>
+        <w:rFonts w:ascii="Wingdings" w:hAnsi="Wingdings" w:hint="default"/>
+      </w:rPr>
+    </w:lvl>
+    <w:lvl w:ilvl="6" w:tplc="04090001" w:tentative="1">
+      <w:start w:val="1"/>
+      <w:numFmt w:val="bullet"/>
+      <w:lvlText w:val=""/>
+      <w:lvlJc w:val="left"/>
+      <w:pPr>
+        <w:ind w:left="5040" w:hanging="360"/>
+      </w:pPr>
+      <w:rPr>
+        <w:rFonts w:ascii="Symbol" w:hAnsi="Symbol" w:hint="default"/>
+      </w:rPr>
+    </w:lvl>
+    <w:lvl w:ilvl="7" w:tplc="04090003" w:tentative="1">
+      <w:start w:val="1"/>
+      <w:numFmt w:val="bullet"/>
+      <w:lvlText w:val="o"/>
+      <w:lvlJc w:val="left"/>
+      <w:pPr>
+        <w:ind w:left="5760" w:hanging="360"/>
+      </w:pPr>
+      <w:rPr>
+        <w:rFonts w:ascii="Courier New" w:hAnsi="Courier New" w:cs="Courier New" w:hint="default"/>
+      </w:rPr>
+    </w:lvl>
+    <w:lvl w:ilvl="8" w:tplc="04090005" w:tentative="1">
+      <w:start w:val="1"/>
+      <w:numFmt w:val="bullet"/>
+      <w:lvlText w:val=""/>
+      <w:lvlJc w:val="left"/>
+      <w:pPr>
+        <w:ind w:left="6480" w:hanging="360"/>
+      </w:pPr>
+      <w:rPr>
+        <w:rFonts w:ascii="Wingdings" w:hAnsi="Wingdings" w:hint="default"/>
+      </w:rPr>
+    </w:lvl>
+  </w:abstractNum>
   <w:num w:numId="1">
     <w:abstractNumId w:val="0"/>
   </w:num>
@@ -2234,6 +3757,9 @@
   </w:num>
   <w:num w:numId="3">
     <w:abstractNumId w:val="1"/>
+  </w:num>
+  <w:num w:numId="4">
+    <w:abstractNumId w:val="3"/>
   </w:num>
 </w:numbering>
 </file>

</xml_diff>